<commit_message>
primer borrador v 1.0.0
</commit_message>
<xml_diff>
--- a/burocracia/2. FECHA PARA TITULARSE/ARTÍCULO/08-Plantilla_Manuscrito-INAGBI.docx
+++ b/burocracia/2. FECHA PARA TITULARSE/ARTÍCULO/08-Plantilla_Manuscrito-INAGBI.docx
@@ -890,38 +890,78 @@
           <w:lang w:val="es-MX"/>
         </w:rPr>
         <w:lastRenderedPageBreak/>
-        <w:t>El Monte Tláloc, ubicado al oriente del Valle de México, es un sitio de alta relevancia ecológica, histórica y cultural, pero carece de datos climáticos en tiempo real y con resolución local. A pesar de que el ejido que lo habita participa en programas forestales y tiene registradas más de 1600 hectáreas para manejo y conservación (Luna Gil et al., 2023), las decisiones de manejo aún se toman con base en información fragmentaria. Las extracciones forestales y los impactos del cambio climático sobre especies emblemáticas como Abies religiosa demandan herramientas más precisas y accesibles para monitorear las condiciones ambientales (Martínez Gaspar, 2020; Hernández-Álvarez et al., 2021).</w:t>
-      </w:r>
-    </w:p>
-    <w:p>
-      <w:pPr>
-        <w:spacing w:after="0" w:line="360" w:lineRule="auto"/>
-        <w:rPr>
-          <w:rFonts w:ascii="Arial" w:hAnsi="Arial" w:cs="Arial"/>
-          <w:sz w:val="24"/>
-          <w:szCs w:val="24"/>
-          <w:lang w:val="es-MX"/>
-        </w:rPr>
-      </w:pPr>
-    </w:p>
-    <w:p>
-      <w:pPr>
-        <w:spacing w:after="0" w:line="360" w:lineRule="auto"/>
-        <w:rPr>
-          <w:rFonts w:ascii="Arial" w:hAnsi="Arial" w:cs="Arial"/>
-          <w:sz w:val="24"/>
-          <w:szCs w:val="24"/>
-          <w:lang w:val="es-MX"/>
-        </w:rPr>
-      </w:pPr>
-      <w:r>
-        <w:rPr>
-          <w:rFonts w:ascii="Arial" w:hAnsi="Arial" w:cs="Arial"/>
-          <w:sz w:val="24"/>
-          <w:szCs w:val="24"/>
-          <w:lang w:val="es-MX"/>
-        </w:rPr>
-        <w:t>A su vez, las aplicaciones disponibles para el registro de datos meteorológicos suelen ser de uso profesional, con interfaces complejas y poca accesibilidad en contextos rurales. Esto genera una brecha entre el potencial de participación ciudadana y las herramientas tecnológicas disponibles, limitando el aprovechamiento del conocimiento local en la generación de información ambiental (Hubp, 1990). Frente a este panorama, se requiere una estrategia de monitoreo participativo que involucre a la comunidad local en la recolección, validación y aprovechamiento de los datos de lluvia.</w:t>
+        <w:t xml:space="preserve">El Monte Tláloc, ubicado al oriente del Valle de México, es un sitio de alta relevancia ecológica, histórica y cultural, pero carece de datos climáticos en tiempo real y con resolución local. A pesar de que el ejido que lo habita participa en programas forestales y tiene registradas más de 1600 hectáreas para manejo y conservación (Luna Gil et al., 2023), las decisiones de manejo aún se toman con base en información fragmentaria. Las extracciones forestales y los impactos del cambio climático sobre especies emblemáticas como </w:t>
+      </w:r>
+      <w:proofErr w:type="spellStart"/>
+      <w:r>
+        <w:rPr>
+          <w:rFonts w:ascii="Arial" w:hAnsi="Arial" w:cs="Arial"/>
+          <w:sz w:val="24"/>
+          <w:szCs w:val="24"/>
+          <w:lang w:val="es-MX"/>
+        </w:rPr>
+        <w:t>Abies</w:t>
+      </w:r>
+      <w:proofErr w:type="spellEnd"/>
+      <w:r>
+        <w:rPr>
+          <w:rFonts w:ascii="Arial" w:hAnsi="Arial" w:cs="Arial"/>
+          <w:sz w:val="24"/>
+          <w:szCs w:val="24"/>
+          <w:lang w:val="es-MX"/>
+        </w:rPr>
+        <w:t xml:space="preserve"> religiosa demandan herramientas más precisas y accesibles para monitorear las condiciones ambientales (Martínez Gaspar, 2020; Hernández-Álvarez et al., 2021).</w:t>
+      </w:r>
+    </w:p>
+    <w:p>
+      <w:pPr>
+        <w:spacing w:after="0" w:line="360" w:lineRule="auto"/>
+        <w:rPr>
+          <w:rFonts w:ascii="Arial" w:hAnsi="Arial" w:cs="Arial"/>
+          <w:sz w:val="24"/>
+          <w:szCs w:val="24"/>
+          <w:lang w:val="es-MX"/>
+        </w:rPr>
+      </w:pPr>
+    </w:p>
+    <w:p>
+      <w:pPr>
+        <w:spacing w:after="0" w:line="360" w:lineRule="auto"/>
+        <w:rPr>
+          <w:rFonts w:ascii="Arial" w:hAnsi="Arial" w:cs="Arial"/>
+          <w:sz w:val="24"/>
+          <w:szCs w:val="24"/>
+          <w:lang w:val="es-MX"/>
+        </w:rPr>
+      </w:pPr>
+      <w:r>
+        <w:rPr>
+          <w:rFonts w:ascii="Arial" w:hAnsi="Arial" w:cs="Arial"/>
+          <w:sz w:val="24"/>
+          <w:szCs w:val="24"/>
+          <w:lang w:val="es-MX"/>
+        </w:rPr>
+        <w:t>A su vez, las aplicaciones disponibles para el registro de datos meteorológicos suelen ser de uso profesional, con interfaces complejas y poca accesibilidad en contextos rurales. Esto genera una brecha entre el potencial de participación ciudadana y las herramientas tecnológicas disponibles, limitando el aprovechamiento del conocimiento local en la generación de información ambiental (</w:t>
+      </w:r>
+      <w:proofErr w:type="spellStart"/>
+      <w:r>
+        <w:rPr>
+          <w:rFonts w:ascii="Arial" w:hAnsi="Arial" w:cs="Arial"/>
+          <w:sz w:val="24"/>
+          <w:szCs w:val="24"/>
+          <w:lang w:val="es-MX"/>
+        </w:rPr>
+        <w:t>Hubp</w:t>
+      </w:r>
+      <w:proofErr w:type="spellEnd"/>
+      <w:r>
+        <w:rPr>
+          <w:rFonts w:ascii="Arial" w:hAnsi="Arial" w:cs="Arial"/>
+          <w:sz w:val="24"/>
+          <w:szCs w:val="24"/>
+          <w:lang w:val="es-MX"/>
+        </w:rPr>
+        <w:t>, 1990). Frente a este panorama, se requiere una estrategia de monitoreo participativo que involucre a la comunidad local en la recolección, validación y aprovechamiento de los datos de lluvia.</w:t>
       </w:r>
     </w:p>
     <w:p>
@@ -1113,40 +1153,98 @@
           <w:szCs w:val="24"/>
           <w:lang w:val="es-MX"/>
         </w:rPr>
-        <w:t>Para la medición de la precipitación se utilizaron pluviómetros artesanales elaborados a partir de botellas de tereftalato de polietileno (PET) con una capacidad de un litro y resolución de un milímetro. Estas botellas fueron montadas sobre estructuras firmes de madera, cemento y metal, y colocadas a una altura de 1.5 metros sobre el suelo, de acuerdo con las recomendaciones establecidas por la Organización Meteorológica Mundial (OMM, 2014), con el fin de asegurar lecturas estables, precisas y representativas. Además, cada instrumento fue acompañado por un cartel impreso con instrucciones breves y un código QR único para su identificación y vinculación con la aplicación digital. En cuanto al soporte tecnológico, se emplearon teléfonos inteligentes y tabletas con sistemas operativos Android, iOS y HarmonyOS, lo que permitió realizar pruebas multiplataforma y asegurar compatibilidad con diversos dispositivos.</w:t>
-      </w:r>
-    </w:p>
-    <w:p>
-      <w:pPr>
-        <w:spacing w:after="0" w:line="360" w:lineRule="auto"/>
-        <w:jc w:val="both"/>
-        <w:rPr>
-          <w:rFonts w:ascii="Arial" w:hAnsi="Arial" w:cs="Arial"/>
-          <w:sz w:val="24"/>
-          <w:szCs w:val="24"/>
-          <w:lang w:val="es-MX"/>
-        </w:rPr>
-      </w:pPr>
-    </w:p>
-    <w:p>
-      <w:pPr>
-        <w:spacing w:after="0" w:line="360" w:lineRule="auto"/>
-        <w:jc w:val="both"/>
-        <w:rPr>
-          <w:rFonts w:ascii="Arial" w:hAnsi="Arial" w:cs="Arial"/>
-          <w:sz w:val="24"/>
-          <w:szCs w:val="24"/>
-          <w:lang w:val="es-MX"/>
-        </w:rPr>
-      </w:pPr>
-      <w:r>
-        <w:rPr>
-          <w:rFonts w:ascii="Arial" w:hAnsi="Arial" w:cs="Arial"/>
-          <w:sz w:val="24"/>
-          <w:szCs w:val="24"/>
-          <w:lang w:val="es-MX"/>
-        </w:rPr>
-        <w:t xml:space="preserve">El desarrollo de la aplicación móvil se realizó mediante el uso del entorno de desarrollo Flutter y el lenguaje de programación Dart. El código fue gestionado con Git y almacenado en un repositorio de GitHub para garantizar control de versiones, trazabilidad y colaboración técnica. Para el almacenamiento y distribución de datos se utilizó Firebase, integrando Firestore como base de datos en tiempo real y Firebase Hosting para desplegar la versión web de la plataforma. La aplicación fue publicada para dispositivos Android a través de Google Play Console mediante archivos compilados en </w:t>
+        <w:t>Para la medición de la precipitación se utilizaron pluviómetros artesanales elaborados a partir de botellas de tereftalato de polietileno (PET) con una capacidad de un litro y resolución de un milímetro. Estas botellas fueron montadas sobre estructuras firmes de madera, cemento y metal, y colocadas a una altura de 1.5 metros sobre el suelo, de acuerdo con las recomendaciones establecidas por la Organización Meteorológica Mundial (OMM, 2014), con el fin de asegurar lecturas estables, precisas y representativas. Además, cada instrumento fue acompañado por un cartel impreso con instrucciones breves y un código QR único para su identificación y vinculación con la aplicación digital. En cuanto al soporte tecnológico, se emplearon teléfonos inteligentes y tabletas con sistemas operativos Android, iOS,</w:t>
+      </w:r>
+      <w:r>
+        <w:rPr>
+          <w:rFonts w:ascii="Arial" w:hAnsi="Arial" w:cs="Arial"/>
+          <w:sz w:val="24"/>
+          <w:szCs w:val="24"/>
+          <w:lang w:val="es-MX"/>
+        </w:rPr>
+        <w:t xml:space="preserve"> y web</w:t>
+      </w:r>
+      <w:r>
+        <w:rPr>
+          <w:rFonts w:ascii="Arial" w:hAnsi="Arial" w:cs="Arial"/>
+          <w:sz w:val="24"/>
+          <w:szCs w:val="24"/>
+          <w:lang w:val="es-MX"/>
+        </w:rPr>
+        <w:t xml:space="preserve"> lo que permitió realizar pruebas multiplataforma y asegurar compatibilidad con diversos dispositivos.</w:t>
+      </w:r>
+    </w:p>
+    <w:p>
+      <w:pPr>
+        <w:spacing w:after="0" w:line="360" w:lineRule="auto"/>
+        <w:jc w:val="both"/>
+        <w:rPr>
+          <w:rFonts w:ascii="Arial" w:hAnsi="Arial" w:cs="Arial"/>
+          <w:sz w:val="24"/>
+          <w:szCs w:val="24"/>
+          <w:lang w:val="es-MX"/>
+        </w:rPr>
+      </w:pPr>
+    </w:p>
+    <w:p>
+      <w:pPr>
+        <w:spacing w:after="0" w:line="360" w:lineRule="auto"/>
+        <w:jc w:val="both"/>
+        <w:rPr>
+          <w:rFonts w:ascii="Arial" w:hAnsi="Arial" w:cs="Arial"/>
+          <w:sz w:val="24"/>
+          <w:szCs w:val="24"/>
+          <w:lang w:val="es-MX"/>
+        </w:rPr>
+      </w:pPr>
+      <w:r>
+        <w:rPr>
+          <w:rFonts w:ascii="Arial" w:hAnsi="Arial" w:cs="Arial"/>
+          <w:sz w:val="24"/>
+          <w:szCs w:val="24"/>
+          <w:lang w:val="es-MX"/>
+        </w:rPr>
+        <w:t xml:space="preserve">El desarrollo de la aplicación móvil se realizó mediante el uso del entorno de desarrollo Flutter y el lenguaje de programación Dart. El código fue gestionado con Git y almacenado en un repositorio de GitHub para garantizar control de versiones, trazabilidad y colaboración técnica. Para el almacenamiento y distribución de datos se utilizó Firebase, integrando </w:t>
+      </w:r>
+      <w:proofErr w:type="spellStart"/>
+      <w:r>
+        <w:rPr>
+          <w:rFonts w:ascii="Arial" w:hAnsi="Arial" w:cs="Arial"/>
+          <w:sz w:val="24"/>
+          <w:szCs w:val="24"/>
+          <w:lang w:val="es-MX"/>
+        </w:rPr>
+        <w:t>Firestore</w:t>
+      </w:r>
+      <w:proofErr w:type="spellEnd"/>
+      <w:r>
+        <w:rPr>
+          <w:rFonts w:ascii="Arial" w:hAnsi="Arial" w:cs="Arial"/>
+          <w:sz w:val="24"/>
+          <w:szCs w:val="24"/>
+          <w:lang w:val="es-MX"/>
+        </w:rPr>
+        <w:t xml:space="preserve"> como base de datos en tiempo real y Firebase Hosting para desplegar la versión web de la plataforma. La aplicación fue publicada para dispositivos Android a través de Google Play </w:t>
+      </w:r>
+      <w:proofErr w:type="spellStart"/>
+      <w:r>
+        <w:rPr>
+          <w:rFonts w:ascii="Arial" w:hAnsi="Arial" w:cs="Arial"/>
+          <w:sz w:val="24"/>
+          <w:szCs w:val="24"/>
+          <w:lang w:val="es-MX"/>
+        </w:rPr>
+        <w:t>Console</w:t>
+      </w:r>
+      <w:proofErr w:type="spellEnd"/>
+      <w:r>
+        <w:rPr>
+          <w:rFonts w:ascii="Arial" w:hAnsi="Arial" w:cs="Arial"/>
+          <w:sz w:val="24"/>
+          <w:szCs w:val="24"/>
+          <w:lang w:val="es-MX"/>
+        </w:rPr>
+        <w:t xml:space="preserve"> mediante archivos compilados en </w:t>
       </w:r>
       <w:proofErr w:type="gramStart"/>
       <w:r>
@@ -1156,8 +1254,19 @@
           <w:szCs w:val="24"/>
           <w:lang w:val="es-MX"/>
         </w:rPr>
-        <w:t>formato .aab</w:t>
-      </w:r>
+        <w:t>formato .</w:t>
+      </w:r>
+      <w:proofErr w:type="spellStart"/>
+      <w:r>
+        <w:rPr>
+          <w:rFonts w:ascii="Arial" w:hAnsi="Arial" w:cs="Arial"/>
+          <w:sz w:val="24"/>
+          <w:szCs w:val="24"/>
+          <w:lang w:val="es-MX"/>
+        </w:rPr>
+        <w:t>aab</w:t>
+      </w:r>
+      <w:proofErr w:type="spellEnd"/>
       <w:proofErr w:type="gramEnd"/>
       <w:r>
         <w:rPr>
@@ -1476,7 +1585,27 @@
           <w:szCs w:val="24"/>
           <w:lang w:val="es-MX"/>
         </w:rPr>
-        <w:t>El protocolo de monitoreo participativo se diseñó a partir de un enfoque colaborativo con ejidatarios de los cinco núcleos agrarios que conforman la Unión Ejidal del Monte Tláloc. Durante los talleres realizados en cada comunidad, se identificaron actores clave, se priorizaron parajes de interés ambiental y se delimitaron zonas estratégicas para la instalación de pluviómetros. Esta interacción permitió al equipo técnico adaptar el diseño del protocolo a las condiciones socioculturales locales, fortaleciendo el sentido de pertenencia y apropiación del proyecto. Como resultado, se establecieron 12 sitios de monitoreo en altitudes entre 4 000 y 4 200 m s.n.m., cubriendo una diversidad de microclimas. La participación de los ejidatarios no solo fue clave en la selección de sitios, sino también en la definición de la frecuencia de lectura, la validación de las condiciones de instalación y el seguimiento continuo de los dispositivos.</w:t>
+        <w:t xml:space="preserve">El protocolo de monitoreo participativo se diseñó a partir de un enfoque colaborativo con ejidatarios de los cinco núcleos agrarios que conforman la Unión Ejidal del Monte Tláloc. Durante los talleres realizados en cada comunidad, se identificaron actores clave, se priorizaron parajes de interés ambiental y se delimitaron zonas estratégicas para la instalación de pluviómetros. Esta interacción permitió al equipo técnico adaptar el diseño del protocolo a las condiciones socioculturales locales, fortaleciendo el sentido de pertenencia y apropiación del proyecto. Como resultado, se establecieron 12 sitios de monitoreo en altitudes entre 4 000 y 4 200 m </w:t>
+      </w:r>
+      <w:proofErr w:type="spellStart"/>
+      <w:r>
+        <w:rPr>
+          <w:rFonts w:ascii="Arial" w:hAnsi="Arial" w:cs="Arial"/>
+          <w:sz w:val="24"/>
+          <w:szCs w:val="24"/>
+          <w:lang w:val="es-MX"/>
+        </w:rPr>
+        <w:t>s.n.m</w:t>
+      </w:r>
+      <w:proofErr w:type="spellEnd"/>
+      <w:r>
+        <w:rPr>
+          <w:rFonts w:ascii="Arial" w:hAnsi="Arial" w:cs="Arial"/>
+          <w:sz w:val="24"/>
+          <w:szCs w:val="24"/>
+          <w:lang w:val="es-MX"/>
+        </w:rPr>
+        <w:t>., cubriendo una diversidad de microclimas. La participación de los ejidatarios no solo fue clave en la selección de sitios, sino también en la definición de la frecuencia de lectura, la validación de las condiciones de instalación y el seguimiento continuo de los dispositivos.</w:t>
       </w:r>
     </w:p>
     <w:p>
@@ -1660,28 +1789,99 @@
           <w:szCs w:val="24"/>
           <w:lang w:val="es-MX"/>
         </w:rPr>
-        <w:t>5.2.1. Backend</w:t>
-      </w:r>
-    </w:p>
-    <w:p>
-      <w:pPr>
-        <w:spacing w:after="0" w:line="360" w:lineRule="auto"/>
-        <w:jc w:val="both"/>
-        <w:rPr>
-          <w:rFonts w:ascii="Arial" w:hAnsi="Arial" w:cs="Arial"/>
-          <w:sz w:val="24"/>
-          <w:szCs w:val="24"/>
-          <w:lang w:val="es-MX"/>
-        </w:rPr>
-      </w:pPr>
-      <w:r>
-        <w:rPr>
-          <w:rFonts w:ascii="Arial" w:hAnsi="Arial" w:cs="Arial"/>
-          <w:sz w:val="24"/>
-          <w:szCs w:val="24"/>
-          <w:lang w:val="es-MX"/>
-        </w:rPr>
-        <w:t xml:space="preserve">La estructura del backend de Tláloc App se diseñó utilizando la plataforma Firebase, específicamente Firestore para la gestión de la base de datos en tiempo real, y Firebase Hosting para la versión web. Esta elección tecnológica permitió implementar un sistema robusto, escalable y de bajo costo, accesible desde distintos dispositivos y sin requerir infraestructura física adicional. El backend almacena de forma segura cada lectura ingresada, asociando variables como fecha, hora, ubicación, usuario, fotografía y volumen de lluvia. Además, se diseñó un sistema de autenticación con correo electrónico o acceso anónimo para facilitar el uso por parte de usuarios con distintos niveles de </w:t>
+        <w:t xml:space="preserve">5.2.1. </w:t>
+      </w:r>
+      <w:proofErr w:type="spellStart"/>
+      <w:r>
+        <w:rPr>
+          <w:rFonts w:ascii="Arial" w:hAnsi="Arial" w:cs="Arial"/>
+          <w:sz w:val="24"/>
+          <w:szCs w:val="24"/>
+          <w:lang w:val="es-MX"/>
+        </w:rPr>
+        <w:t>Backend</w:t>
+      </w:r>
+      <w:proofErr w:type="spellEnd"/>
+    </w:p>
+    <w:p>
+      <w:pPr>
+        <w:spacing w:after="0" w:line="360" w:lineRule="auto"/>
+        <w:jc w:val="both"/>
+        <w:rPr>
+          <w:rFonts w:ascii="Arial" w:hAnsi="Arial" w:cs="Arial"/>
+          <w:sz w:val="24"/>
+          <w:szCs w:val="24"/>
+          <w:lang w:val="es-MX"/>
+        </w:rPr>
+      </w:pPr>
+      <w:r>
+        <w:rPr>
+          <w:rFonts w:ascii="Arial" w:hAnsi="Arial" w:cs="Arial"/>
+          <w:sz w:val="24"/>
+          <w:szCs w:val="24"/>
+          <w:lang w:val="es-MX"/>
+        </w:rPr>
+        <w:t xml:space="preserve">La estructura del </w:t>
+      </w:r>
+      <w:proofErr w:type="spellStart"/>
+      <w:r>
+        <w:rPr>
+          <w:rFonts w:ascii="Arial" w:hAnsi="Arial" w:cs="Arial"/>
+          <w:sz w:val="24"/>
+          <w:szCs w:val="24"/>
+          <w:lang w:val="es-MX"/>
+        </w:rPr>
+        <w:t>backend</w:t>
+      </w:r>
+      <w:proofErr w:type="spellEnd"/>
+      <w:r>
+        <w:rPr>
+          <w:rFonts w:ascii="Arial" w:hAnsi="Arial" w:cs="Arial"/>
+          <w:sz w:val="24"/>
+          <w:szCs w:val="24"/>
+          <w:lang w:val="es-MX"/>
+        </w:rPr>
+        <w:t xml:space="preserve"> de Tláloc App se diseñó utilizando la plataforma Firebase, específicamente </w:t>
+      </w:r>
+      <w:proofErr w:type="spellStart"/>
+      <w:r>
+        <w:rPr>
+          <w:rFonts w:ascii="Arial" w:hAnsi="Arial" w:cs="Arial"/>
+          <w:sz w:val="24"/>
+          <w:szCs w:val="24"/>
+          <w:lang w:val="es-MX"/>
+        </w:rPr>
+        <w:t>Firestore</w:t>
+      </w:r>
+      <w:proofErr w:type="spellEnd"/>
+      <w:r>
+        <w:rPr>
+          <w:rFonts w:ascii="Arial" w:hAnsi="Arial" w:cs="Arial"/>
+          <w:sz w:val="24"/>
+          <w:szCs w:val="24"/>
+          <w:lang w:val="es-MX"/>
+        </w:rPr>
+        <w:t xml:space="preserve"> para la gestión de la base de datos en tiempo real, y Firebase Hosting para la versión web. Esta elección tecnológica permitió implementar un sistema robusto, escalable y de bajo costo, accesible desde distintos dispositivos y sin requerir infraestructura física adicional. El </w:t>
+      </w:r>
+      <w:proofErr w:type="spellStart"/>
+      <w:r>
+        <w:rPr>
+          <w:rFonts w:ascii="Arial" w:hAnsi="Arial" w:cs="Arial"/>
+          <w:sz w:val="24"/>
+          <w:szCs w:val="24"/>
+          <w:lang w:val="es-MX"/>
+        </w:rPr>
+        <w:t>backend</w:t>
+      </w:r>
+      <w:proofErr w:type="spellEnd"/>
+      <w:r>
+        <w:rPr>
+          <w:rFonts w:ascii="Arial" w:hAnsi="Arial" w:cs="Arial"/>
+          <w:sz w:val="24"/>
+          <w:szCs w:val="24"/>
+          <w:lang w:val="es-MX"/>
+        </w:rPr>
+        <w:t xml:space="preserve"> almacena de forma segura cada lectura ingresada, asociando variables como fecha, hora, ubicación, usuario, fotografía y volumen de lluvia. Además, se diseñó un sistema de autenticación con correo electrónico o acceso anónimo para facilitar el uso por parte de usuarios con distintos niveles de </w:t>
       </w:r>
       <w:r>
         <w:rPr>
@@ -1724,28 +1924,59 @@
           <w:szCs w:val="24"/>
           <w:lang w:val="es-MX"/>
         </w:rPr>
-        <w:t>5.2.2. Frontend</w:t>
-      </w:r>
-    </w:p>
-    <w:p>
-      <w:pPr>
-        <w:spacing w:after="0" w:line="360" w:lineRule="auto"/>
-        <w:jc w:val="both"/>
-        <w:rPr>
-          <w:rFonts w:ascii="Arial" w:hAnsi="Arial" w:cs="Arial"/>
-          <w:sz w:val="24"/>
-          <w:szCs w:val="24"/>
-          <w:lang w:val="es-MX"/>
-        </w:rPr>
-      </w:pPr>
-      <w:r>
-        <w:rPr>
-          <w:rFonts w:ascii="Arial" w:hAnsi="Arial" w:cs="Arial"/>
-          <w:sz w:val="24"/>
-          <w:szCs w:val="24"/>
-          <w:lang w:val="es-MX"/>
-        </w:rPr>
-        <w:t xml:space="preserve">El desarrollo del frontend se realizó en Flutter, permitiendo una interfaz multiplataforma fluida y adaptable. Se priorizó un diseño centrado en el usuario, aplicando principios de usabilidad y accesibilidad. Las principales funciones incluyeron el escaneo del código QR del pluviómetro, el ingreso del dato de lluvia, la toma de fotografía georreferenciada y la visualización de registros anteriores. También se integró una bitácora personal para cada usuario, con estadísticas visuales de su actividad. La experiencia de uso fue validada en campo mediante pruebas piloto, demostrando que los usuarios, incluso con formación técnica limitada, pudieron operar la </w:t>
+        <w:t xml:space="preserve">5.2.2. </w:t>
+      </w:r>
+      <w:proofErr w:type="spellStart"/>
+      <w:r>
+        <w:rPr>
+          <w:rFonts w:ascii="Arial" w:hAnsi="Arial" w:cs="Arial"/>
+          <w:sz w:val="24"/>
+          <w:szCs w:val="24"/>
+          <w:lang w:val="es-MX"/>
+        </w:rPr>
+        <w:t>Frontend</w:t>
+      </w:r>
+      <w:proofErr w:type="spellEnd"/>
+    </w:p>
+    <w:p>
+      <w:pPr>
+        <w:spacing w:after="0" w:line="360" w:lineRule="auto"/>
+        <w:jc w:val="both"/>
+        <w:rPr>
+          <w:rFonts w:ascii="Arial" w:hAnsi="Arial" w:cs="Arial"/>
+          <w:sz w:val="24"/>
+          <w:szCs w:val="24"/>
+          <w:lang w:val="es-MX"/>
+        </w:rPr>
+      </w:pPr>
+      <w:r>
+        <w:rPr>
+          <w:rFonts w:ascii="Arial" w:hAnsi="Arial" w:cs="Arial"/>
+          <w:sz w:val="24"/>
+          <w:szCs w:val="24"/>
+          <w:lang w:val="es-MX"/>
+        </w:rPr>
+        <w:t xml:space="preserve">El desarrollo del </w:t>
+      </w:r>
+      <w:proofErr w:type="spellStart"/>
+      <w:r>
+        <w:rPr>
+          <w:rFonts w:ascii="Arial" w:hAnsi="Arial" w:cs="Arial"/>
+          <w:sz w:val="24"/>
+          <w:szCs w:val="24"/>
+          <w:lang w:val="es-MX"/>
+        </w:rPr>
+        <w:t>frontend</w:t>
+      </w:r>
+      <w:proofErr w:type="spellEnd"/>
+      <w:r>
+        <w:rPr>
+          <w:rFonts w:ascii="Arial" w:hAnsi="Arial" w:cs="Arial"/>
+          <w:sz w:val="24"/>
+          <w:szCs w:val="24"/>
+          <w:lang w:val="es-MX"/>
+        </w:rPr>
+        <w:t xml:space="preserve"> se realizó en Flutter, permitiendo una interfaz multiplataforma fluida y adaptable. Se priorizó un diseño centrado en el usuario, aplicando principios de usabilidad y accesibilidad. Las principales funciones incluyeron el escaneo del código QR del pluviómetro, el ingreso del dato de lluvia, la toma de fotografía georreferenciada y la visualización de registros anteriores. También se integró una bitácora personal para cada usuario, con estadísticas visuales de su actividad. La experiencia de uso fue validada en campo mediante pruebas piloto, demostrando que los usuarios, incluso con formación técnica limitada, pudieron operar la </w:t>
       </w:r>
       <w:proofErr w:type="gramStart"/>
       <w:r>
@@ -2176,6 +2407,7 @@
                 <w:szCs w:val="24"/>
               </w:rPr>
             </w:pPr>
+            <w:proofErr w:type="spellStart"/>
             <w:r>
               <w:rPr>
                 <w:rFonts w:ascii="Arial" w:hAnsi="Arial" w:cs="Arial"/>
@@ -2184,7 +2416,18 @@
                 <w:sz w:val="24"/>
                 <w:szCs w:val="24"/>
               </w:rPr>
-              <w:t>Rendimiento (Mg∙ha</w:t>
+              <w:t>Rendimiento</w:t>
+            </w:r>
+            <w:proofErr w:type="spellEnd"/>
+            <w:r>
+              <w:rPr>
+                <w:rFonts w:ascii="Arial" w:hAnsi="Arial" w:cs="Arial"/>
+                <w:b/>
+                <w:bCs/>
+                <w:sz w:val="24"/>
+                <w:szCs w:val="24"/>
+              </w:rPr>
+              <w:t xml:space="preserve"> (Mg∙ha</w:t>
             </w:r>
             <w:r>
               <w:rPr>
@@ -2282,6 +2525,7 @@
                 <w:szCs w:val="24"/>
               </w:rPr>
             </w:pPr>
+            <w:proofErr w:type="spellStart"/>
             <w:r>
               <w:rPr>
                 <w:rFonts w:ascii="Arial" w:hAnsi="Arial" w:cs="Arial"/>
@@ -2290,6 +2534,7 @@
               </w:rPr>
               <w:t>Bloques</w:t>
             </w:r>
+            <w:proofErr w:type="spellEnd"/>
           </w:p>
         </w:tc>
         <w:tc>
@@ -2394,6 +2639,7 @@
                 <w:szCs w:val="24"/>
               </w:rPr>
             </w:pPr>
+            <w:proofErr w:type="spellStart"/>
             <w:r>
               <w:rPr>
                 <w:rFonts w:ascii="Arial" w:hAnsi="Arial" w:cs="Arial"/>
@@ -2402,6 +2648,7 @@
               </w:rPr>
               <w:t>Tratamientos</w:t>
             </w:r>
+            <w:proofErr w:type="spellEnd"/>
           </w:p>
         </w:tc>
         <w:tc>
@@ -3290,7 +3537,47 @@
           <w:szCs w:val="24"/>
           <w:lang w:val="es-MX"/>
         </w:rPr>
-        <w:t>de acuerdo con las normas APA 7 (http://www.apastyle.org). Asegúrese de que todas las referencias citadas en el texto también estén presentes en la lista de referencias (y viceversa). Todas las referencias deben incluir su DOI (Digital Object Identifier: www.doi.org) o, en su defecto, la dirección electrónica donde sea posible consultar la cita original.</w:t>
+        <w:t xml:space="preserve">de acuerdo con las normas APA 7 (http://www.apastyle.org). Asegúrese de que todas las referencias citadas en el texto también estén presentes en la lista de referencias (y viceversa). Todas las referencias deben incluir su DOI (Digital </w:t>
+      </w:r>
+      <w:proofErr w:type="spellStart"/>
+      <w:r>
+        <w:rPr>
+          <w:rFonts w:ascii="Arial" w:hAnsi="Arial" w:cs="Arial"/>
+          <w:sz w:val="24"/>
+          <w:szCs w:val="24"/>
+          <w:lang w:val="es-MX"/>
+        </w:rPr>
+        <w:t>Object</w:t>
+      </w:r>
+      <w:proofErr w:type="spellEnd"/>
+      <w:r>
+        <w:rPr>
+          <w:rFonts w:ascii="Arial" w:hAnsi="Arial" w:cs="Arial"/>
+          <w:sz w:val="24"/>
+          <w:szCs w:val="24"/>
+          <w:lang w:val="es-MX"/>
+        </w:rPr>
+        <w:t xml:space="preserve"> </w:t>
+      </w:r>
+      <w:proofErr w:type="spellStart"/>
+      <w:r>
+        <w:rPr>
+          <w:rFonts w:ascii="Arial" w:hAnsi="Arial" w:cs="Arial"/>
+          <w:sz w:val="24"/>
+          <w:szCs w:val="24"/>
+          <w:lang w:val="es-MX"/>
+        </w:rPr>
+        <w:t>Identifier</w:t>
+      </w:r>
+      <w:proofErr w:type="spellEnd"/>
+      <w:r>
+        <w:rPr>
+          <w:rFonts w:ascii="Arial" w:hAnsi="Arial" w:cs="Arial"/>
+          <w:sz w:val="24"/>
+          <w:szCs w:val="24"/>
+          <w:lang w:val="es-MX"/>
+        </w:rPr>
+        <w:t>: www.doi.org) o, en su defecto, la dirección electrónica donde sea posible consultar la cita original.</w:t>
       </w:r>
       <w:r>
         <w:rPr>
@@ -3405,6 +3692,7 @@
         </w:rPr>
         <w:t xml:space="preserve">En su archivo de Word presione </w:t>
       </w:r>
+      <w:proofErr w:type="spellStart"/>
       <w:r>
         <w:rPr>
           <w:rFonts w:ascii="Arial" w:hAnsi="Arial" w:cs="Arial"/>
@@ -3416,6 +3704,7 @@
         </w:rPr>
         <w:t>Ctrl</w:t>
       </w:r>
+      <w:proofErr w:type="spellEnd"/>
       <w:r>
         <w:rPr>
           <w:rFonts w:ascii="Arial" w:hAnsi="Arial" w:cs="Arial"/>
@@ -3471,6 +3760,7 @@
         </w:rPr>
         <w:t xml:space="preserve">Presione </w:t>
       </w:r>
+      <w:proofErr w:type="spellStart"/>
       <w:r>
         <w:rPr>
           <w:rFonts w:ascii="Arial" w:hAnsi="Arial" w:cs="Arial"/>
@@ -3482,6 +3772,7 @@
         </w:rPr>
         <w:t>Ctrl</w:t>
       </w:r>
+      <w:proofErr w:type="spellEnd"/>
       <w:r>
         <w:rPr>
           <w:rFonts w:ascii="Arial" w:hAnsi="Arial" w:cs="Arial"/>
@@ -3511,6 +3802,7 @@
         </w:rPr>
         <w:t xml:space="preserve"> o </w:t>
       </w:r>
+      <w:proofErr w:type="spellStart"/>
       <w:r>
         <w:rPr>
           <w:rFonts w:ascii="Arial" w:hAnsi="Arial" w:cs="Arial"/>
@@ -3522,6 +3814,7 @@
         </w:rPr>
         <w:t>Cmd</w:t>
       </w:r>
+      <w:proofErr w:type="spellEnd"/>
       <w:r>
         <w:rPr>
           <w:rFonts w:ascii="Arial" w:hAnsi="Arial" w:cs="Arial"/>
@@ -3678,14 +3971,25 @@
         </w:rPr>
         <w:t xml:space="preserve">. </w:t>
       </w:r>
-      <w:r>
-        <w:rPr>
-          <w:rFonts w:ascii="Arial" w:hAnsi="Arial" w:cs="Arial"/>
-          <w:sz w:val="24"/>
-          <w:szCs w:val="24"/>
-          <w:lang w:val="es-MX"/>
-        </w:rPr>
-        <w:t>IntechOpen. https://doi.org/10.5772/intechopen.98224</w:t>
+      <w:proofErr w:type="spellStart"/>
+      <w:r>
+        <w:rPr>
+          <w:rFonts w:ascii="Arial" w:hAnsi="Arial" w:cs="Arial"/>
+          <w:sz w:val="24"/>
+          <w:szCs w:val="24"/>
+          <w:lang w:val="es-MX"/>
+        </w:rPr>
+        <w:t>IntechOpen</w:t>
+      </w:r>
+      <w:proofErr w:type="spellEnd"/>
+      <w:r>
+        <w:rPr>
+          <w:rFonts w:ascii="Arial" w:hAnsi="Arial" w:cs="Arial"/>
+          <w:sz w:val="24"/>
+          <w:szCs w:val="24"/>
+          <w:lang w:val="es-MX"/>
+        </w:rPr>
+        <w:t>. https://doi.org/10.5772/intechopen.98224</w:t>
       </w:r>
     </w:p>
     <w:p>
@@ -3716,7 +4020,25 @@
           <w:sz w:val="24"/>
           <w:szCs w:val="24"/>
         </w:rPr>
-        <w:t xml:space="preserve">Effect of OSA modification of cacahuacintle corn starch on its </w:t>
+        <w:t xml:space="preserve">Effect of OSA modification of </w:t>
+      </w:r>
+      <w:proofErr w:type="spellStart"/>
+      <w:r>
+        <w:rPr>
+          <w:rFonts w:ascii="Arial" w:hAnsi="Arial" w:cs="Arial"/>
+          <w:sz w:val="24"/>
+          <w:szCs w:val="24"/>
+        </w:rPr>
+        <w:t>cacahuacintle</w:t>
+      </w:r>
+      <w:proofErr w:type="spellEnd"/>
+      <w:r>
+        <w:rPr>
+          <w:rFonts w:ascii="Arial" w:hAnsi="Arial" w:cs="Arial"/>
+          <w:sz w:val="24"/>
+          <w:szCs w:val="24"/>
+        </w:rPr>
+        <w:t xml:space="preserve"> corn starch on its </w:t>
       </w:r>
       <w:r>
         <w:rPr>
@@ -3787,7 +4109,27 @@
           <w:szCs w:val="24"/>
           <w:lang w:val="es-MX"/>
         </w:rPr>
-        <w:t xml:space="preserve">SAS Institute, Inc. </w:t>
+        <w:t xml:space="preserve">SAS </w:t>
+      </w:r>
+      <w:proofErr w:type="spellStart"/>
+      <w:r>
+        <w:rPr>
+          <w:rFonts w:ascii="Arial" w:hAnsi="Arial" w:cs="Arial"/>
+          <w:sz w:val="24"/>
+          <w:szCs w:val="24"/>
+          <w:lang w:val="es-MX"/>
+        </w:rPr>
+        <w:t>Institute</w:t>
+      </w:r>
+      <w:proofErr w:type="spellEnd"/>
+      <w:r>
+        <w:rPr>
+          <w:rFonts w:ascii="Arial" w:hAnsi="Arial" w:cs="Arial"/>
+          <w:sz w:val="24"/>
+          <w:szCs w:val="24"/>
+          <w:lang w:val="es-MX"/>
+        </w:rPr>
+        <w:t xml:space="preserve">, Inc. </w:t>
       </w:r>
       <w:r>
         <w:rPr>

</xml_diff>